<commit_message>
update documents Question survey.
</commit_message>
<xml_diff>
--- a/Documents/Enquete Q/SurveyQ-2018.docx
+++ b/Documents/Enquete Q/SurveyQ-2018.docx
@@ -1,495 +1,1687 @@
 
 <file path=word/document.xml><?xml version="1.0" encoding="utf-8"?>
-<w:document xmlns:wpc="http://schemas.microsoft.com/office/word/2010/wordprocessingCanvas" xmlns:cx="http://schemas.microsoft.com/office/drawing/2014/chartex" xmlns:cx1="http://schemas.microsoft.com/office/drawing/2015/9/8/chartex" xmlns:mc="http://schemas.openxmlformats.org/markup-compatibility/2006" xmlns:o="urn:schemas-microsoft-com:office:office" xmlns:r="http://schemas.openxmlformats.org/officeDocument/2006/relationships" xmlns:m="http://schemas.openxmlformats.org/officeDocument/2006/math" xmlns:v="urn:schemas-microsoft-com:vml" xmlns:wp14="http://schemas.microsoft.com/office/word/2010/wordprocessingDrawing" xmlns:wp="http://schemas.openxmlformats.org/drawingml/2006/wordprocessingDrawing" xmlns:w10="urn:schemas-microsoft-com:office:word" xmlns:w="http://schemas.openxmlformats.org/wordprocessingml/2006/main" xmlns:w14="http://schemas.microsoft.com/office/word/2010/wordml" xmlns:w15="http://schemas.microsoft.com/office/word/2012/wordml" xmlns:w16se="http://schemas.microsoft.com/office/word/2015/wordml/symex" xmlns:wpg="http://schemas.microsoft.com/office/word/2010/wordprocessingGroup" xmlns:wpi="http://schemas.microsoft.com/office/word/2010/wordprocessingInk" xmlns:wne="http://schemas.microsoft.com/office/word/2006/wordml" xmlns:wps="http://schemas.microsoft.com/office/word/2010/wordprocessingShape" mc:Ignorable="w14 w15 w16se wp14">
+<w:document xmlns:wpc="http://schemas.microsoft.com/office/word/2010/wordprocessingCanvas" xmlns:cx="http://schemas.microsoft.com/office/drawing/2014/chartex" xmlns:cx1="http://schemas.microsoft.com/office/drawing/2015/9/8/chartex" xmlns:cx2="http://schemas.microsoft.com/office/drawing/2015/10/21/chartex" xmlns:cx3="http://schemas.microsoft.com/office/drawing/2016/5/9/chartex" xmlns:cx4="http://schemas.microsoft.com/office/drawing/2016/5/10/chartex" xmlns:cx5="http://schemas.microsoft.com/office/drawing/2016/5/11/chartex" xmlns:cx6="http://schemas.microsoft.com/office/drawing/2016/5/12/chartex" xmlns:cx7="http://schemas.microsoft.com/office/drawing/2016/5/13/chartex" xmlns:cx8="http://schemas.microsoft.com/office/drawing/2016/5/14/chartex" xmlns:mc="http://schemas.openxmlformats.org/markup-compatibility/2006" xmlns:aink="http://schemas.microsoft.com/office/drawing/2016/ink" xmlns:am3d="http://schemas.microsoft.com/office/drawing/2017/model3d" xmlns:o="urn:schemas-microsoft-com:office:office" xmlns:r="http://schemas.openxmlformats.org/officeDocument/2006/relationships" xmlns:m="http://schemas.openxmlformats.org/officeDocument/2006/math" xmlns:v="urn:schemas-microsoft-com:vml" xmlns:wp14="http://schemas.microsoft.com/office/word/2010/wordprocessingDrawing" xmlns:wp="http://schemas.openxmlformats.org/drawingml/2006/wordprocessingDrawing" xmlns:w10="urn:schemas-microsoft-com:office:word" xmlns:w="http://schemas.openxmlformats.org/wordprocessingml/2006/main" xmlns:w14="http://schemas.microsoft.com/office/word/2010/wordml" xmlns:w15="http://schemas.microsoft.com/office/word/2012/wordml" xmlns:w16cid="http://schemas.microsoft.com/office/word/2016/wordml/cid" xmlns:w16se="http://schemas.microsoft.com/office/word/2015/wordml/symex" xmlns:wpg="http://schemas.microsoft.com/office/word/2010/wordprocessingGroup" xmlns:wpi="http://schemas.microsoft.com/office/word/2010/wordprocessingInk" xmlns:wne="http://schemas.microsoft.com/office/word/2006/wordml" xmlns:wps="http://schemas.microsoft.com/office/word/2010/wordprocessingShape" mc:Ignorable="w14 w15 w16se w16cid wp14">
   <w:body>
     <w:p>
       <w:pPr>
         <w:rPr>
+          <w:lang w:val="en-US"/>
+        </w:rPr>
+      </w:pPr>
+      <w:r>
+        <w:rPr>
+          <w:lang w:val="en-US"/>
+        </w:rPr>
+        <w:t>Which of the following describe you? Please select all that apply</w:t>
+      </w:r>
+      <w:r>
+        <w:rPr>
           <w:b/>
-        </w:rPr>
-      </w:pPr>
+          <w:lang w:val="en-US"/>
+        </w:rPr>
+        <w:t>.</w:t>
+      </w:r>
       <w:r>
         <w:rPr>
           <w:b/>
-        </w:rPr>
-        <w:t xml:space="preserve">NOTE EVERT: Do we also need a question about the education level </w:t>
+          <w:lang w:val="en-US"/>
+        </w:rPr>
+        <w:t xml:space="preserve"> ( Used from 2018 </w:t>
       </w:r>
       <w:r>
         <w:rPr>
           <w:b/>
-        </w:rPr>
-        <w:br/>
-        <w:t>Which of the following best describes the highest level of formal education that you’ve completed? ?</w:t>
+          <w:lang w:val="en-US"/>
+        </w:rPr>
+        <w:t>survey</w:t>
       </w:r>
       <w:r>
         <w:rPr>
           <w:b/>
-        </w:rPr>
-        <w:br/>
-        <w:t>Or can we skip that one?</w:t>
-      </w:r>
-      <w:r>
-        <w:rPr>
+          <w:lang w:val="en-US"/>
+        </w:rPr>
+        <w:t>)</w:t>
+      </w:r>
+      <w:r>
+        <w:rPr>
+          <w:lang w:val="en-US"/>
+        </w:rPr>
+        <w:t xml:space="preserve"> </w:t>
+      </w:r>
+      <w:r>
+        <w:rPr>
+          <w:lang w:val="en-US"/>
+        </w:rPr>
+        <w:br/>
+      </w:r>
+      <w:r>
+        <w:rPr>
+          <w:lang w:val="en-US"/>
+        </w:rPr>
+        <w:br/>
+        <w:t xml:space="preserve">Back-end developer </w:t>
+      </w:r>
+      <w:r>
+        <w:rPr>
+          <w:lang w:val="en-US"/>
+        </w:rPr>
+        <w:br/>
+        <w:t xml:space="preserve">C-suite executive (CEO, CTO, etc.) </w:t>
+      </w:r>
+      <w:r>
+        <w:rPr>
+          <w:lang w:val="en-US"/>
+        </w:rPr>
+        <w:br/>
+        <w:t xml:space="preserve">Data or business analyst </w:t>
+      </w:r>
+      <w:r>
+        <w:rPr>
+          <w:lang w:val="en-US"/>
+        </w:rPr>
+        <w:br/>
+        <w:t xml:space="preserve">Data scientist or machine learning specialist </w:t>
+      </w:r>
+      <w:r>
+        <w:rPr>
+          <w:lang w:val="en-US"/>
+        </w:rPr>
+        <w:br/>
+        <w:t xml:space="preserve">Database administrator </w:t>
+      </w:r>
+      <w:r>
+        <w:rPr>
+          <w:lang w:val="en-US"/>
+        </w:rPr>
+        <w:br/>
+        <w:t xml:space="preserve">Designer Desktop or enterprise applications developer </w:t>
+      </w:r>
+      <w:r>
+        <w:rPr>
+          <w:lang w:val="en-US"/>
+        </w:rPr>
+        <w:br/>
+        <w:t xml:space="preserve">DevOps specialist </w:t>
+      </w:r>
+      <w:r>
+        <w:rPr>
+          <w:lang w:val="en-US"/>
+        </w:rPr>
+        <w:br/>
+        <w:t xml:space="preserve">Educator or academic researcher </w:t>
+      </w:r>
+      <w:r>
+        <w:rPr>
+          <w:lang w:val="en-US"/>
+        </w:rPr>
+        <w:br/>
+        <w:t xml:space="preserve">Embedded applications or devices developer </w:t>
+      </w:r>
+      <w:r>
+        <w:rPr>
+          <w:lang w:val="en-US"/>
+        </w:rPr>
+        <w:br/>
+        <w:t xml:space="preserve">Engineering manager Front-end developer </w:t>
+      </w:r>
+      <w:r>
+        <w:rPr>
+          <w:lang w:val="en-US"/>
+        </w:rPr>
+        <w:br/>
+        <w:t xml:space="preserve">Full-stack developer Game or graphics developer </w:t>
+      </w:r>
+      <w:r>
+        <w:rPr>
+          <w:lang w:val="en-US"/>
+        </w:rPr>
+        <w:br/>
+        <w:t xml:space="preserve">Marketing or sales professional </w:t>
+      </w:r>
+      <w:r>
+        <w:rPr>
+          <w:lang w:val="en-US"/>
+        </w:rPr>
+        <w:br/>
+        <w:t xml:space="preserve">Mobile developer </w:t>
+      </w:r>
+      <w:r>
+        <w:rPr>
+          <w:lang w:val="en-US"/>
+        </w:rPr>
+        <w:br/>
+        <w:t xml:space="preserve">Product manager </w:t>
+      </w:r>
+      <w:r>
+        <w:rPr>
+          <w:lang w:val="en-US"/>
+        </w:rPr>
+        <w:br/>
+        <w:t xml:space="preserve">QA or test developer </w:t>
+      </w:r>
+      <w:r>
+        <w:rPr>
+          <w:lang w:val="en-US"/>
+        </w:rPr>
+        <w:br/>
+        <w:t xml:space="preserve">Student </w:t>
+      </w:r>
+      <w:r>
+        <w:rPr>
+          <w:lang w:val="en-US"/>
+        </w:rPr>
+        <w:br/>
+        <w:t xml:space="preserve">System administrator </w:t>
+      </w:r>
+      <w:r>
+        <w:rPr>
+          <w:lang w:val="en-US"/>
+        </w:rPr>
+        <w:br/>
+        <w:t>None of the above</w:t>
+      </w:r>
+    </w:p>
+    <w:p>
+      <w:pPr>
+        <w:rPr>
+          <w:rFonts w:cstheme="minorHAnsi"/>
+          <w:lang w:val="en-US"/>
+        </w:rPr>
+      </w:pPr>
+    </w:p>
+    <w:p>
+      <w:pPr>
+        <w:autoSpaceDE w:val="0"/>
+        <w:autoSpaceDN w:val="0"/>
+        <w:adjustRightInd w:val="0"/>
+        <w:spacing w:after="0" w:line="240" w:lineRule="auto"/>
+        <w:rPr>
+          <w:rFonts w:cstheme="minorHAnsi"/>
+          <w:color w:val="1B1C1F"/>
+          <w:lang w:val="en-US"/>
+        </w:rPr>
+      </w:pPr>
+      <w:r>
+        <w:rPr>
+          <w:rFonts w:cstheme="minorHAnsi"/>
+          <w:color w:val="1B1C1F"/>
+          <w:lang w:val="en-US"/>
+        </w:rPr>
+        <w:t xml:space="preserve">Which of the following best describes the highest level of formal </w:t>
+      </w:r>
+      <w:proofErr w:type="gramStart"/>
+      <w:r>
+        <w:rPr>
+          <w:rFonts w:cstheme="minorHAnsi"/>
+          <w:color w:val="1B1C1F"/>
+          <w:lang w:val="en-US"/>
+        </w:rPr>
+        <w:t>education</w:t>
+      </w:r>
+      <w:proofErr w:type="gramEnd"/>
+    </w:p>
+    <w:p>
+      <w:pPr>
+        <w:autoSpaceDE w:val="0"/>
+        <w:autoSpaceDN w:val="0"/>
+        <w:adjustRightInd w:val="0"/>
+        <w:spacing w:after="0" w:line="240" w:lineRule="auto"/>
+        <w:rPr>
+          <w:rFonts w:cstheme="minorHAnsi"/>
+          <w:color w:val="1B1C1F"/>
+          <w:lang w:val="en-US"/>
+        </w:rPr>
+      </w:pPr>
+      <w:r>
+        <w:rPr>
+          <w:rFonts w:cstheme="minorHAnsi"/>
+          <w:color w:val="1B1C1F"/>
+          <w:lang w:val="en-US"/>
+        </w:rPr>
+        <w:t>that you’ve completed?</w:t>
+      </w:r>
+      <w:r>
+        <w:rPr>
+          <w:rFonts w:cstheme="minorHAnsi"/>
+          <w:color w:val="1B1C1F"/>
+          <w:lang w:val="en-US"/>
+        </w:rPr>
+        <w:t xml:space="preserve"> </w:t>
+      </w:r>
+      <w:r>
+        <w:rPr>
+          <w:rFonts w:cstheme="minorHAnsi"/>
           <w:b/>
-        </w:rPr>
-        <w:t xml:space="preserve"> / </w:t>
-      </w:r>
+          <w:color w:val="1B1C1F"/>
+          <w:lang w:val="en-US"/>
+        </w:rPr>
+        <w:t xml:space="preserve">&gt; </w:t>
+      </w:r>
+      <w:proofErr w:type="gramStart"/>
       <w:r>
         <w:rPr>
           <w:b/>
-        </w:rPr>
-        <w:t>or is that superfluous?</w:t>
-      </w:r>
-    </w:p>
-    <w:p>
-      <w:bookmarkStart w:id="0" w:name="_GoBack"/>
-      <w:bookmarkEnd w:id="0"/>
-    </w:p>
-    <w:p>
-      <w:r>
-        <w:t>Which of the following describe you? Please select all that apply.</w:t>
-      </w:r>
-      <w:r>
-        <w:br/>
-      </w:r>
-      <w:r>
-        <w:br/>
-      </w:r>
-      <w:r>
-        <w:t xml:space="preserve">Back-end developer </w:t>
-      </w:r>
-      <w:r>
-        <w:br/>
-      </w:r>
-      <w:r>
-        <w:t xml:space="preserve">C-suite executive (CEO, CTO, etc.) </w:t>
-      </w:r>
-      <w:r>
-        <w:br/>
-      </w:r>
-      <w:r>
-        <w:t xml:space="preserve">Data or business analyst </w:t>
-      </w:r>
-      <w:r>
-        <w:br/>
-      </w:r>
-      <w:r>
-        <w:t xml:space="preserve">Data scientist or machine learning specialist </w:t>
-      </w:r>
-      <w:r>
-        <w:br/>
-      </w:r>
-      <w:r>
-        <w:t xml:space="preserve">Database administrator </w:t>
-      </w:r>
-      <w:r>
-        <w:br/>
-      </w:r>
-      <w:r>
-        <w:t xml:space="preserve">Designer Desktop or enterprise applications developer </w:t>
-      </w:r>
-      <w:r>
-        <w:br/>
-      </w:r>
-      <w:r>
-        <w:t xml:space="preserve">DevOps specialist </w:t>
-      </w:r>
-      <w:r>
-        <w:br/>
-      </w:r>
-      <w:r>
-        <w:t xml:space="preserve">Educator or academic researcher </w:t>
-      </w:r>
-      <w:r>
-        <w:br/>
-      </w:r>
-      <w:r>
-        <w:t xml:space="preserve">Embedded applications or devices developer </w:t>
-      </w:r>
-      <w:r>
-        <w:br/>
-      </w:r>
-      <w:r>
-        <w:t xml:space="preserve">Engineering manager Front-end developer </w:t>
-      </w:r>
-      <w:r>
-        <w:br/>
-      </w:r>
-      <w:r>
-        <w:t xml:space="preserve">Full-stack developer Game or graphics developer </w:t>
-      </w:r>
-      <w:r>
-        <w:br/>
-      </w:r>
-      <w:r>
-        <w:t xml:space="preserve">Marketing or sales professional </w:t>
-      </w:r>
-      <w:r>
-        <w:br/>
-      </w:r>
-      <w:r>
-        <w:t xml:space="preserve">Mobile developer </w:t>
-      </w:r>
-      <w:r>
-        <w:br/>
-      </w:r>
-      <w:r>
-        <w:t xml:space="preserve">Product manager </w:t>
-      </w:r>
-      <w:r>
-        <w:br/>
-      </w:r>
-      <w:r>
-        <w:t xml:space="preserve">QA or test developer </w:t>
-      </w:r>
-      <w:r>
-        <w:br/>
-      </w:r>
-      <w:r>
-        <w:t xml:space="preserve">Student </w:t>
-      </w:r>
-      <w:r>
-        <w:br/>
-      </w:r>
-      <w:r>
-        <w:t xml:space="preserve">System administrator </w:t>
-      </w:r>
-      <w:r>
-        <w:br/>
-      </w:r>
-      <w:r>
-        <w:t>None of the above</w:t>
-      </w:r>
-    </w:p>
-    <w:p/>
-    <w:p/>
-    <w:p>
-      <w:r>
-        <w:t>Which of the following programming, scripting, and markup languages have you done extensive development work in over the past year, and which do you want to work in over the next year? (If you both worked with the language and want to continue to do so, please check both boxes in that row.)</w:t>
-      </w:r>
-      <w:r>
-        <w:br/>
-      </w:r>
-      <w:r>
-        <w:br/>
-      </w:r>
-      <w:r>
+          <w:lang w:val="en-US"/>
+        </w:rPr>
+        <w:t>( Used</w:t>
+      </w:r>
+      <w:proofErr w:type="gramEnd"/>
+      <w:r>
+        <w:rPr>
+          <w:b/>
+          <w:lang w:val="en-US"/>
+        </w:rPr>
+        <w:t xml:space="preserve"> from 2018 </w:t>
+      </w:r>
+      <w:r>
+        <w:rPr>
+          <w:b/>
+          <w:lang w:val="en-US"/>
+        </w:rPr>
+        <w:t>survey</w:t>
+      </w:r>
+      <w:r>
+        <w:rPr>
+          <w:b/>
+          <w:lang w:val="en-US"/>
+        </w:rPr>
+        <w:t>)</w:t>
+      </w:r>
+      <w:r>
+        <w:rPr>
+          <w:lang w:val="en-US"/>
+        </w:rPr>
+        <w:t xml:space="preserve"> </w:t>
+      </w:r>
+      <w:r>
+        <w:rPr>
+          <w:lang w:val="en-US"/>
+        </w:rPr>
+        <w:br/>
+      </w:r>
+      <w:r>
+        <w:rPr>
+          <w:rFonts w:cstheme="minorHAnsi"/>
+          <w:color w:val="1B1C1F"/>
+          <w:lang w:val="en-US"/>
+        </w:rPr>
+        <w:br/>
+      </w:r>
+      <w:r>
+        <w:rPr>
+          <w:rFonts w:cstheme="minorHAnsi"/>
+          <w:color w:val="1B1C1F"/>
+          <w:lang w:val="en-US"/>
+        </w:rPr>
+        <w:br/>
+      </w:r>
+      <w:r>
+        <w:rPr>
+          <w:rFonts w:cstheme="minorHAnsi"/>
+          <w:color w:val="1B1C1F"/>
+          <w:lang w:val="en-US"/>
+        </w:rPr>
+        <w:t>I never completed any formal education</w:t>
+      </w:r>
+    </w:p>
+    <w:p>
+      <w:pPr>
+        <w:autoSpaceDE w:val="0"/>
+        <w:autoSpaceDN w:val="0"/>
+        <w:adjustRightInd w:val="0"/>
+        <w:spacing w:after="0" w:line="240" w:lineRule="auto"/>
+        <w:rPr>
+          <w:rFonts w:cstheme="minorHAnsi"/>
+          <w:color w:val="1B1C1F"/>
+          <w:lang w:val="en-US"/>
+        </w:rPr>
+      </w:pPr>
+      <w:r>
+        <w:rPr>
+          <w:rFonts w:cstheme="minorHAnsi"/>
+          <w:color w:val="1B1C1F"/>
+          <w:lang w:val="en-US"/>
+        </w:rPr>
+        <w:t>Primary/elementary school</w:t>
+      </w:r>
+    </w:p>
+    <w:p>
+      <w:pPr>
+        <w:autoSpaceDE w:val="0"/>
+        <w:autoSpaceDN w:val="0"/>
+        <w:adjustRightInd w:val="0"/>
+        <w:spacing w:after="0" w:line="240" w:lineRule="auto"/>
+        <w:rPr>
+          <w:rFonts w:cstheme="minorHAnsi"/>
+          <w:color w:val="1B1C1F"/>
+          <w:lang w:val="en-US"/>
+        </w:rPr>
+      </w:pPr>
+      <w:r>
+        <w:rPr>
+          <w:rFonts w:cstheme="minorHAnsi"/>
+          <w:color w:val="1B1C1F"/>
+          <w:lang w:val="en-US"/>
+        </w:rPr>
+        <w:t xml:space="preserve">Secondary school (e.g. American high school, German </w:t>
+      </w:r>
+      <w:proofErr w:type="spellStart"/>
+      <w:r>
+        <w:rPr>
+          <w:rFonts w:cstheme="minorHAnsi"/>
+          <w:color w:val="1B1C1F"/>
+          <w:lang w:val="en-US"/>
+        </w:rPr>
+        <w:t>Realschule</w:t>
+      </w:r>
+      <w:proofErr w:type="spellEnd"/>
+      <w:r>
+        <w:rPr>
+          <w:rFonts w:cstheme="minorHAnsi"/>
+          <w:color w:val="1B1C1F"/>
+          <w:lang w:val="en-US"/>
+        </w:rPr>
+        <w:t xml:space="preserve"> or</w:t>
+      </w:r>
+    </w:p>
+    <w:p>
+      <w:pPr>
+        <w:autoSpaceDE w:val="0"/>
+        <w:autoSpaceDN w:val="0"/>
+        <w:adjustRightInd w:val="0"/>
+        <w:spacing w:after="0" w:line="240" w:lineRule="auto"/>
+        <w:rPr>
+          <w:rFonts w:cstheme="minorHAnsi"/>
+          <w:color w:val="1B1C1F"/>
+          <w:lang w:val="en-US"/>
+        </w:rPr>
+      </w:pPr>
+      <w:r>
+        <w:rPr>
+          <w:rFonts w:cstheme="minorHAnsi"/>
+          <w:color w:val="1B1C1F"/>
+          <w:lang w:val="en-US"/>
+        </w:rPr>
+        <w:t>Gymnasium, etc.)</w:t>
+      </w:r>
+    </w:p>
+    <w:p>
+      <w:pPr>
+        <w:autoSpaceDE w:val="0"/>
+        <w:autoSpaceDN w:val="0"/>
+        <w:adjustRightInd w:val="0"/>
+        <w:spacing w:after="0" w:line="240" w:lineRule="auto"/>
+        <w:rPr>
+          <w:rFonts w:cstheme="minorHAnsi"/>
+          <w:color w:val="1B1C1F"/>
+          <w:lang w:val="en-US"/>
+        </w:rPr>
+      </w:pPr>
+      <w:r>
+        <w:rPr>
+          <w:rFonts w:cstheme="minorHAnsi"/>
+          <w:color w:val="1B1C1F"/>
+          <w:lang w:val="en-US"/>
+        </w:rPr>
+        <w:t>Some college/university study without earning a degree</w:t>
+      </w:r>
+    </w:p>
+    <w:p>
+      <w:pPr>
+        <w:autoSpaceDE w:val="0"/>
+        <w:autoSpaceDN w:val="0"/>
+        <w:adjustRightInd w:val="0"/>
+        <w:spacing w:after="0" w:line="240" w:lineRule="auto"/>
+        <w:rPr>
+          <w:rFonts w:cstheme="minorHAnsi"/>
+          <w:color w:val="1B1C1F"/>
+          <w:lang w:val="en-US"/>
+        </w:rPr>
+      </w:pPr>
+      <w:r>
+        <w:rPr>
+          <w:rFonts w:cstheme="minorHAnsi"/>
+          <w:color w:val="1B1C1F"/>
+          <w:lang w:val="en-US"/>
+        </w:rPr>
+        <w:t>Associate degree</w:t>
+      </w:r>
+    </w:p>
+    <w:p>
+      <w:pPr>
+        <w:autoSpaceDE w:val="0"/>
+        <w:autoSpaceDN w:val="0"/>
+        <w:adjustRightInd w:val="0"/>
+        <w:spacing w:after="0" w:line="240" w:lineRule="auto"/>
+        <w:rPr>
+          <w:rFonts w:cstheme="minorHAnsi"/>
+          <w:color w:val="1B1C1F"/>
+          <w:lang w:val="en-US"/>
+        </w:rPr>
+      </w:pPr>
+      <w:r>
+        <w:rPr>
+          <w:rFonts w:cstheme="minorHAnsi"/>
+          <w:color w:val="1B1C1F"/>
+          <w:lang w:val="en-US"/>
+        </w:rPr>
+        <w:t>Bachelor’s degree (BA, BS, B.Eng., etc.)</w:t>
+      </w:r>
+    </w:p>
+    <w:p>
+      <w:pPr>
+        <w:autoSpaceDE w:val="0"/>
+        <w:autoSpaceDN w:val="0"/>
+        <w:adjustRightInd w:val="0"/>
+        <w:spacing w:after="0" w:line="240" w:lineRule="auto"/>
+        <w:rPr>
+          <w:rFonts w:cstheme="minorHAnsi"/>
+          <w:color w:val="1B1C1F"/>
+          <w:lang w:val="en-US"/>
+        </w:rPr>
+      </w:pPr>
+      <w:r>
+        <w:rPr>
+          <w:rFonts w:cstheme="minorHAnsi"/>
+          <w:color w:val="1B1C1F"/>
+          <w:lang w:val="en-US"/>
+        </w:rPr>
+        <w:t>Master’s degree (MA, MS, M.Eng., MBA, etc.)</w:t>
+      </w:r>
+    </w:p>
+    <w:p>
+      <w:pPr>
+        <w:autoSpaceDE w:val="0"/>
+        <w:autoSpaceDN w:val="0"/>
+        <w:adjustRightInd w:val="0"/>
+        <w:spacing w:after="0" w:line="240" w:lineRule="auto"/>
+        <w:rPr>
+          <w:rFonts w:cstheme="minorHAnsi"/>
+          <w:color w:val="1B1C1F"/>
+          <w:lang w:val="en-US"/>
+        </w:rPr>
+      </w:pPr>
+      <w:r>
+        <w:rPr>
+          <w:rFonts w:cstheme="minorHAnsi"/>
+          <w:color w:val="1B1C1F"/>
+          <w:lang w:val="en-US"/>
+        </w:rPr>
+        <w:t>Professional degree (JD, MD, etc.)</w:t>
+      </w:r>
+    </w:p>
+    <w:p>
+      <w:pPr>
+        <w:spacing w:after="90" w:line="240" w:lineRule="atLeast"/>
+        <w:rPr>
+          <w:rFonts w:eastAsia="Times New Roman" w:cstheme="minorHAnsi"/>
+          <w:color w:val="263238"/>
+          <w:lang w:val="en-US" w:eastAsia="nl-NL"/>
+        </w:rPr>
+      </w:pPr>
+      <w:r>
+        <w:rPr>
+          <w:rFonts w:cstheme="minorHAnsi"/>
+          <w:color w:val="1B1C1F"/>
+          <w:lang w:val="en-US"/>
+        </w:rPr>
+        <w:t>Other doctoral degree (</w:t>
+      </w:r>
+      <w:proofErr w:type="spellStart"/>
+      <w:proofErr w:type="gramStart"/>
+      <w:r>
+        <w:rPr>
+          <w:rFonts w:cstheme="minorHAnsi"/>
+          <w:color w:val="1B1C1F"/>
+          <w:lang w:val="en-US"/>
+        </w:rPr>
+        <w:t>Ph.D</w:t>
+      </w:r>
+      <w:proofErr w:type="spellEnd"/>
+      <w:proofErr w:type="gramEnd"/>
+      <w:r>
+        <w:rPr>
+          <w:rFonts w:cstheme="minorHAnsi"/>
+          <w:color w:val="1B1C1F"/>
+          <w:lang w:val="en-US"/>
+        </w:rPr>
+        <w:t>, Ed.D., etc.)</w:t>
+      </w:r>
+    </w:p>
+    <w:p>
+      <w:pPr>
+        <w:rPr>
+          <w:lang w:val="en-US"/>
+        </w:rPr>
+      </w:pPr>
+    </w:p>
+    <w:p>
+      <w:pPr>
+        <w:rPr>
+          <w:lang w:val="en-US"/>
+        </w:rPr>
+      </w:pPr>
+    </w:p>
+    <w:p>
+      <w:pPr>
+        <w:rPr>
+          <w:lang w:val="en-US"/>
+        </w:rPr>
+      </w:pPr>
+    </w:p>
+    <w:p>
+      <w:pPr>
+        <w:rPr>
+          <w:lang w:val="en-US"/>
+        </w:rPr>
+      </w:pPr>
+    </w:p>
+    <w:p>
+      <w:pPr>
+        <w:rPr>
+          <w:lang w:val="en-US"/>
+        </w:rPr>
+      </w:pPr>
+    </w:p>
+    <w:p>
+      <w:pPr>
+        <w:rPr>
+          <w:lang w:val="en-US"/>
+        </w:rPr>
+      </w:pPr>
+    </w:p>
+    <w:p>
+      <w:pPr>
+        <w:rPr>
+          <w:lang w:val="en-US"/>
+        </w:rPr>
+      </w:pPr>
+    </w:p>
+    <w:p>
+      <w:pPr>
+        <w:rPr>
+          <w:lang w:val="en-US"/>
+        </w:rPr>
+      </w:pPr>
+    </w:p>
+    <w:p>
+      <w:pPr>
+        <w:rPr>
+          <w:b/>
+          <w:lang w:val="en-US"/>
+        </w:rPr>
+      </w:pPr>
+      <w:r>
+        <w:rPr>
+          <w:b/>
+          <w:lang w:val="en-US"/>
+        </w:rPr>
+        <w:lastRenderedPageBreak/>
+        <w:t xml:space="preserve">Uses from the 2019 </w:t>
+      </w:r>
+      <w:r>
+        <w:rPr>
+          <w:b/>
+          <w:lang w:val="en-US"/>
+        </w:rPr>
+        <w:t>survey</w:t>
+      </w:r>
+    </w:p>
+    <w:p>
+      <w:pPr>
+        <w:rPr>
+          <w:lang w:val="en-US"/>
+        </w:rPr>
+      </w:pPr>
+      <w:r>
+        <w:rPr>
+          <w:lang w:val="en-US"/>
+        </w:rPr>
+        <w:t xml:space="preserve">Which of the following programming, scripting, and markup languages have you done extensive development work in over the past </w:t>
+      </w:r>
+      <w:proofErr w:type="gramStart"/>
+      <w:r>
+        <w:rPr>
+          <w:lang w:val="en-US"/>
+        </w:rPr>
+        <w:t>year, and</w:t>
+      </w:r>
+      <w:proofErr w:type="gramEnd"/>
+      <w:r>
+        <w:rPr>
+          <w:lang w:val="en-US"/>
+        </w:rPr>
+        <w:t xml:space="preserve"> which do you want to work in over the next year? (If you both worked with the language and want to continue to do so, please check both boxes in that row.)</w:t>
+      </w:r>
+      <w:r>
+        <w:rPr>
+          <w:lang w:val="en-US"/>
+        </w:rPr>
+        <w:br/>
+      </w:r>
+      <w:r>
+        <w:rPr>
+          <w:lang w:val="en-US"/>
+        </w:rPr>
+        <w:br/>
+      </w:r>
+      <w:r>
+        <w:rPr>
+          <w:lang w:val="en-US"/>
+        </w:rPr>
         <w:tab/>
       </w:r>
       <w:r>
+        <w:rPr>
+          <w:lang w:val="en-US"/>
+        </w:rPr>
         <w:tab/>
       </w:r>
       <w:r>
+        <w:rPr>
+          <w:lang w:val="en-US"/>
+        </w:rPr>
         <w:tab/>
       </w:r>
       <w:r>
+        <w:rPr>
+          <w:lang w:val="en-US"/>
+        </w:rPr>
         <w:tab/>
         <w:t>Worked with in the past year</w:t>
       </w:r>
       <w:r>
+        <w:rPr>
+          <w:lang w:val="en-US"/>
+        </w:rPr>
         <w:tab/>
       </w:r>
       <w:r>
+        <w:rPr>
+          <w:lang w:val="en-US"/>
+        </w:rPr>
         <w:tab/>
         <w:t>Want to work with next year</w:t>
       </w:r>
     </w:p>
     <w:p>
-      <w:r>
+      <w:pPr>
+        <w:rPr>
+          <w:lang w:val="en-US"/>
+        </w:rPr>
+      </w:pPr>
+      <w:r>
+        <w:rPr>
+          <w:lang w:val="en-US"/>
+        </w:rPr>
         <w:t>Assembly</w:t>
       </w:r>
       <w:r>
-        <w:br/>
+        <w:rPr>
+          <w:lang w:val="en-US"/>
+        </w:rPr>
+        <w:br/>
+      </w:r>
+      <w:r>
+        <w:rPr>
+          <w:lang w:val="en-US"/>
+        </w:rPr>
+        <w:t>Bash/Shell/PowerShell</w:t>
+      </w:r>
+      <w:r>
+        <w:rPr>
+          <w:lang w:val="en-US"/>
+        </w:rPr>
+        <w:br/>
+      </w:r>
+      <w:r>
+        <w:rPr>
+          <w:lang w:val="en-US"/>
+        </w:rPr>
         <w:t>C</w:t>
       </w:r>
       <w:r>
-        <w:br/>
-        <w:t>C++</w:t>
-      </w:r>
-      <w:r>
-        <w:br/>
+        <w:rPr>
+          <w:lang w:val="en-US"/>
+        </w:rPr>
+        <w:br/>
+      </w:r>
+      <w:proofErr w:type="spellStart"/>
+      <w:r>
+        <w:rPr>
+          <w:lang w:val="en-US"/>
+        </w:rPr>
+        <w:t>C</w:t>
+      </w:r>
+      <w:proofErr w:type="spellEnd"/>
+      <w:r>
+        <w:rPr>
+          <w:lang w:val="en-US"/>
+        </w:rPr>
+        <w:t>++</w:t>
+      </w:r>
+      <w:r>
+        <w:rPr>
+          <w:lang w:val="en-US"/>
+        </w:rPr>
+        <w:br/>
+      </w:r>
+      <w:r>
+        <w:rPr>
+          <w:lang w:val="en-US"/>
+        </w:rPr>
         <w:t>C#</w:t>
       </w:r>
       <w:r>
-        <w:br/>
-        <w:t>CoffeeScript</w:t>
-      </w:r>
-      <w:r>
-        <w:br/>
+        <w:rPr>
+          <w:lang w:val="en-US"/>
+        </w:rPr>
+        <w:br/>
+      </w:r>
+      <w:r>
+        <w:rPr>
+          <w:lang w:val="en-US"/>
+        </w:rPr>
         <w:t>Clojure</w:t>
       </w:r>
       <w:r>
-        <w:br/>
+        <w:rPr>
+          <w:lang w:val="en-US"/>
+        </w:rPr>
+        <w:br/>
+      </w:r>
+      <w:r>
+        <w:rPr>
+          <w:lang w:val="en-US"/>
+        </w:rPr>
+        <w:t>Dart</w:t>
+      </w:r>
+      <w:r>
+        <w:rPr>
+          <w:lang w:val="en-US"/>
+        </w:rPr>
+        <w:br/>
+      </w:r>
+      <w:r>
+        <w:rPr>
+          <w:lang w:val="en-US"/>
+        </w:rPr>
+        <w:t>Elixir</w:t>
+      </w:r>
+      <w:r>
+        <w:rPr>
+          <w:lang w:val="en-US"/>
+        </w:rPr>
+        <w:br/>
+      </w:r>
+      <w:r>
+        <w:rPr>
+          <w:lang w:val="en-US"/>
+        </w:rPr>
         <w:t>Erlang</w:t>
       </w:r>
       <w:r>
-        <w:br/>
+        <w:rPr>
+          <w:lang w:val="en-US"/>
+        </w:rPr>
+        <w:br/>
+      </w:r>
+      <w:r>
+        <w:rPr>
+          <w:lang w:val="en-US"/>
+        </w:rPr>
         <w:t>F#</w:t>
       </w:r>
       <w:r>
-        <w:br/>
+        <w:rPr>
+          <w:lang w:val="en-US"/>
+        </w:rPr>
+        <w:br/>
+      </w:r>
+      <w:r>
+        <w:rPr>
+          <w:lang w:val="en-US"/>
+        </w:rPr>
         <w:t>Go</w:t>
       </w:r>
       <w:r>
-        <w:br/>
-        <w:t>Groovy</w:t>
-      </w:r>
-      <w:r>
-        <w:br/>
-        <w:t>Hack</w:t>
-      </w:r>
-      <w:r>
-        <w:br/>
-        <w:t>Haskell</w:t>
-      </w:r>
-      <w:r>
-        <w:br/>
-      </w:r>
-      <w:r>
+        <w:rPr>
+          <w:lang w:val="en-US"/>
+        </w:rPr>
+        <w:br/>
+      </w:r>
+      <w:r>
+        <w:rPr>
+          <w:lang w:val="en-US"/>
+        </w:rPr>
+        <w:t>HTML/CSS</w:t>
+      </w:r>
+      <w:r>
+        <w:rPr>
+          <w:lang w:val="en-US"/>
+        </w:rPr>
+        <w:br/>
+      </w:r>
+      <w:r>
+        <w:rPr>
+          <w:lang w:val="en-US"/>
+        </w:rPr>
+        <w:t>Java</w:t>
+      </w:r>
+      <w:r>
+        <w:rPr>
+          <w:lang w:val="en-US"/>
+        </w:rPr>
+        <w:br/>
+      </w:r>
+      <w:r>
+        <w:rPr>
+          <w:lang w:val="en-US"/>
+        </w:rPr>
+        <w:t>JavaScript</w:t>
+      </w:r>
+      <w:r>
+        <w:rPr>
+          <w:lang w:val="en-US"/>
+        </w:rPr>
+        <w:br/>
+      </w:r>
+      <w:r>
+        <w:rPr>
+          <w:lang w:val="en-US"/>
+        </w:rPr>
+        <w:t>Kotlin</w:t>
+      </w:r>
+      <w:r>
+        <w:rPr>
+          <w:lang w:val="en-US"/>
+        </w:rPr>
+        <w:br/>
+      </w:r>
+      <w:proofErr w:type="spellStart"/>
+      <w:r>
+        <w:rPr>
+          <w:lang w:val="en-US"/>
+        </w:rPr>
+        <w:t>ObjectiveC</w:t>
+      </w:r>
+      <w:proofErr w:type="spellEnd"/>
+      <w:r>
+        <w:rPr>
+          <w:lang w:val="en-US"/>
+        </w:rPr>
+        <w:br/>
+      </w:r>
+      <w:r>
+        <w:rPr>
+          <w:lang w:val="en-US"/>
+        </w:rPr>
+        <w:t>PHP</w:t>
+      </w:r>
+      <w:r>
+        <w:rPr>
+          <w:lang w:val="en-US"/>
+        </w:rPr>
+        <w:br/>
+      </w:r>
+      <w:r>
+        <w:rPr>
+          <w:lang w:val="en-US"/>
+        </w:rPr>
+        <w:t>Python</w:t>
+      </w:r>
+      <w:r>
+        <w:rPr>
+          <w:lang w:val="en-US"/>
+        </w:rPr>
+        <w:br/>
+      </w:r>
+      <w:r>
+        <w:rPr>
+          <w:lang w:val="en-US"/>
+        </w:rPr>
+        <w:t>R</w:t>
+      </w:r>
+      <w:r>
+        <w:rPr>
+          <w:lang w:val="en-US"/>
+        </w:rPr>
+        <w:br/>
+      </w:r>
+      <w:r>
+        <w:rPr>
+          <w:lang w:val="en-US"/>
+        </w:rPr>
+        <w:t>Ruby</w:t>
+      </w:r>
+      <w:r>
+        <w:rPr>
+          <w:lang w:val="en-US"/>
+        </w:rPr>
+        <w:br/>
+      </w:r>
+      <w:r>
+        <w:rPr>
+          <w:lang w:val="en-US"/>
+        </w:rPr>
+        <w:t>Rust</w:t>
+      </w:r>
+      <w:r>
+        <w:rPr>
+          <w:lang w:val="en-US"/>
+        </w:rPr>
+        <w:br/>
+      </w:r>
+      <w:r>
+        <w:rPr>
+          <w:lang w:val="en-US"/>
+        </w:rPr>
+        <w:t>Scala</w:t>
+      </w:r>
+      <w:r>
+        <w:rPr>
+          <w:lang w:val="en-US"/>
+        </w:rPr>
+        <w:br/>
+      </w:r>
+      <w:r>
+        <w:rPr>
+          <w:lang w:val="en-US"/>
+        </w:rPr>
+        <w:t>SQL</w:t>
+      </w:r>
+      <w:r>
+        <w:rPr>
+          <w:lang w:val="en-US"/>
+        </w:rPr>
+        <w:br/>
+      </w:r>
+      <w:r>
+        <w:rPr>
+          <w:lang w:val="en-US"/>
+        </w:rPr>
+        <w:t>Swift</w:t>
+      </w:r>
+      <w:r>
+        <w:rPr>
+          <w:lang w:val="en-US"/>
+        </w:rPr>
+        <w:br/>
+      </w:r>
+      <w:r>
+        <w:rPr>
+          <w:lang w:val="en-US"/>
+        </w:rPr>
+        <w:t>TypeScript</w:t>
+      </w:r>
+      <w:r>
+        <w:rPr>
+          <w:lang w:val="en-US"/>
+        </w:rPr>
+        <w:br/>
+      </w:r>
+      <w:r>
+        <w:rPr>
+          <w:lang w:val="en-US"/>
+        </w:rPr>
+        <w:t>VBA</w:t>
+      </w:r>
+      <w:r>
+        <w:rPr>
+          <w:lang w:val="en-US"/>
+        </w:rPr>
+        <w:br/>
+      </w:r>
+      <w:proofErr w:type="spellStart"/>
+      <w:r>
+        <w:rPr>
+          <w:lang w:val="en-US"/>
+        </w:rPr>
+        <w:t>WebAssembly</w:t>
+      </w:r>
+      <w:proofErr w:type="spellEnd"/>
+      <w:r>
+        <w:rPr>
+          <w:lang w:val="en-US"/>
+        </w:rPr>
+        <w:br/>
+      </w:r>
+      <w:r>
+        <w:rPr>
+          <w:lang w:val="en-US"/>
+        </w:rPr>
+        <w:t>Other(s):</w:t>
+      </w:r>
+    </w:p>
+    <w:p>
+      <w:pPr>
+        <w:rPr>
+          <w:lang w:val="en-US"/>
+        </w:rPr>
+      </w:pPr>
+    </w:p>
+    <w:p>
+      <w:pPr>
+        <w:rPr>
+          <w:lang w:val="en-US"/>
+        </w:rPr>
+      </w:pPr>
+    </w:p>
+    <w:p>
+      <w:pPr>
+        <w:rPr>
+          <w:lang w:val="en-US"/>
+        </w:rPr>
+      </w:pPr>
+    </w:p>
+    <w:p>
+      <w:pPr>
+        <w:rPr>
+          <w:lang w:val="en-US"/>
+        </w:rPr>
+      </w:pPr>
+    </w:p>
+    <w:p>
+      <w:pPr>
+        <w:rPr>
+          <w:lang w:val="en-US"/>
+        </w:rPr>
+      </w:pPr>
+    </w:p>
+    <w:p>
+      <w:pPr>
+        <w:rPr>
+          <w:lang w:val="en-US"/>
+        </w:rPr>
+      </w:pPr>
+    </w:p>
+    <w:p>
+      <w:pPr>
+        <w:rPr>
+          <w:lang w:val="en-US"/>
+        </w:rPr>
+      </w:pPr>
+    </w:p>
+    <w:p>
+      <w:pPr>
+        <w:rPr>
+          <w:lang w:val="en-US"/>
+        </w:rPr>
+      </w:pPr>
+      <w:r>
+        <w:rPr>
+          <w:lang w:val="en-US"/>
+        </w:rPr>
         <w:lastRenderedPageBreak/>
-        <w:t>Java</w:t>
-      </w:r>
-      <w:r>
-        <w:br/>
-        <w:t>JavaScript</w:t>
-      </w:r>
-      <w:r>
-        <w:br/>
-        <w:t>Julia</w:t>
-      </w:r>
-      <w:r>
-        <w:br/>
-        <w:t>Lua</w:t>
-      </w:r>
-      <w:r>
-        <w:br/>
-        <w:t>Matlab</w:t>
-      </w:r>
-      <w:r>
-        <w:br/>
-        <w:t>Objective-C</w:t>
-      </w:r>
-    </w:p>
-    <w:p>
-      <w:r>
-        <w:t>Which of the following database environments have you done extensive development work in over the past year, and which do you want to work in over the next year? (If you both worked with the database and want to continue to do so, please check both boxes in that row.</w:t>
-      </w:r>
-      <w:r>
-        <w:br/>
-      </w:r>
-    </w:p>
-    <w:p>
-      <w:r>
+        <w:t xml:space="preserve">Which of the following database environments have you done extensive development work in over the past </w:t>
+      </w:r>
+      <w:proofErr w:type="gramStart"/>
+      <w:r>
+        <w:rPr>
+          <w:lang w:val="en-US"/>
+        </w:rPr>
+        <w:t>year, and</w:t>
+      </w:r>
+      <w:proofErr w:type="gramEnd"/>
+      <w:r>
+        <w:rPr>
+          <w:lang w:val="en-US"/>
+        </w:rPr>
+        <w:t xml:space="preserve"> which do you want to work in over the next year? (If you both worked with the database and want to continue to do so, please check both boxes in that row.</w:t>
+      </w:r>
+      <w:r>
+        <w:rPr>
+          <w:b/>
+          <w:lang w:val="en-US"/>
+        </w:rPr>
+        <w:t xml:space="preserve"> (USED from 2018 Survey)</w:t>
+      </w:r>
+      <w:r>
+        <w:rPr>
+          <w:lang w:val="en-US"/>
+        </w:rPr>
+        <w:br/>
+      </w:r>
+    </w:p>
+    <w:p>
+      <w:pPr>
+        <w:rPr>
+          <w:lang w:val="en-US"/>
+        </w:rPr>
+      </w:pPr>
+      <w:r>
+        <w:rPr>
+          <w:lang w:val="en-US"/>
+        </w:rPr>
         <w:t xml:space="preserve">                                                      Worked with in past year</w:t>
       </w:r>
       <w:r>
+        <w:rPr>
+          <w:lang w:val="en-US"/>
+        </w:rPr>
         <w:tab/>
       </w:r>
       <w:r>
+        <w:rPr>
+          <w:lang w:val="en-US"/>
+        </w:rPr>
         <w:tab/>
         <w:t>Want to work with next year.</w:t>
       </w:r>
       <w:r>
-        <w:br/>
+        <w:rPr>
+          <w:lang w:val="en-US"/>
+        </w:rPr>
+        <w:br/>
+      </w:r>
+      <w:r>
+        <w:rPr>
+          <w:lang w:val="en-US"/>
+        </w:rPr>
         <w:t>Cassandra</w:t>
       </w:r>
       <w:r>
-        <w:br/>
+        <w:rPr>
+          <w:lang w:val="en-US"/>
+        </w:rPr>
+        <w:br/>
+      </w:r>
+      <w:r>
+        <w:rPr>
+          <w:lang w:val="en-US"/>
+        </w:rPr>
         <w:t>MongoDB</w:t>
       </w:r>
       <w:r>
-        <w:br/>
+        <w:rPr>
+          <w:lang w:val="en-US"/>
+        </w:rPr>
+        <w:br/>
+      </w:r>
+      <w:r>
+        <w:rPr>
+          <w:lang w:val="en-US"/>
+        </w:rPr>
         <w:t>Redis</w:t>
       </w:r>
       <w:r>
-        <w:br/>
+        <w:rPr>
+          <w:lang w:val="en-US"/>
+        </w:rPr>
+        <w:br/>
+      </w:r>
+      <w:r>
+        <w:rPr>
+          <w:lang w:val="en-US"/>
+        </w:rPr>
         <w:t>SQL Server</w:t>
       </w:r>
       <w:r>
-        <w:br/>
+        <w:rPr>
+          <w:lang w:val="en-US"/>
+        </w:rPr>
+        <w:br/>
+      </w:r>
+      <w:r>
+        <w:rPr>
+          <w:lang w:val="en-US"/>
+        </w:rPr>
         <w:t>MySQL</w:t>
       </w:r>
       <w:r>
-        <w:br/>
+        <w:rPr>
+          <w:lang w:val="en-US"/>
+        </w:rPr>
+        <w:br/>
+      </w:r>
+      <w:r>
+        <w:rPr>
+          <w:lang w:val="en-US"/>
+        </w:rPr>
         <w:t>PostgreSQL</w:t>
       </w:r>
       <w:r>
-        <w:br/>
+        <w:rPr>
+          <w:lang w:val="en-US"/>
+        </w:rPr>
+        <w:br/>
+      </w:r>
+      <w:r>
+        <w:rPr>
+          <w:lang w:val="en-US"/>
+        </w:rPr>
         <w:t>SQLite</w:t>
       </w:r>
       <w:r>
-        <w:br/>
+        <w:rPr>
+          <w:lang w:val="en-US"/>
+        </w:rPr>
+        <w:br/>
+      </w:r>
+      <w:r>
+        <w:rPr>
+          <w:lang w:val="en-US"/>
+        </w:rPr>
         <w:t>Oracle</w:t>
       </w:r>
       <w:r>
-        <w:br/>
+        <w:rPr>
+          <w:lang w:val="en-US"/>
+        </w:rPr>
+        <w:br/>
+      </w:r>
+      <w:r>
+        <w:rPr>
+          <w:lang w:val="en-US"/>
+        </w:rPr>
         <w:t>MariaDB</w:t>
       </w:r>
       <w:r>
-        <w:br/>
+        <w:rPr>
+          <w:lang w:val="en-US"/>
+        </w:rPr>
+        <w:br/>
+      </w:r>
+      <w:r>
+        <w:rPr>
+          <w:lang w:val="en-US"/>
+        </w:rPr>
         <w:t>IBM Db2</w:t>
       </w:r>
       <w:r>
-        <w:br/>
-        <w:t>Amazon DynamoDB</w:t>
-      </w:r>
-      <w:r>
-        <w:br/>
+        <w:rPr>
+          <w:lang w:val="en-US"/>
+        </w:rPr>
+        <w:br/>
+      </w:r>
+      <w:r>
+        <w:rPr>
+          <w:lang w:val="en-US"/>
+        </w:rPr>
+        <w:t>Amazon</w:t>
+      </w:r>
+      <w:r>
+        <w:rPr>
+          <w:lang w:val="en-US"/>
+        </w:rPr>
+        <w:br/>
+      </w:r>
+      <w:r>
+        <w:rPr>
+          <w:lang w:val="en-US"/>
+        </w:rPr>
+        <w:t>DynamoDB</w:t>
+      </w:r>
+      <w:r>
+        <w:rPr>
+          <w:lang w:val="en-US"/>
+        </w:rPr>
+        <w:br/>
+      </w:r>
+      <w:r>
+        <w:rPr>
+          <w:lang w:val="en-US"/>
+        </w:rPr>
         <w:t>Apache HBase</w:t>
       </w:r>
       <w:r>
-        <w:br/>
+        <w:rPr>
+          <w:lang w:val="en-US"/>
+        </w:rPr>
+        <w:br/>
+      </w:r>
+      <w:r>
+        <w:rPr>
+          <w:lang w:val="en-US"/>
+        </w:rPr>
         <w:t>Apache Hive</w:t>
       </w:r>
       <w:r>
-        <w:br/>
+        <w:rPr>
+          <w:lang w:val="en-US"/>
+        </w:rPr>
+        <w:br/>
+      </w:r>
+      <w:r>
+        <w:rPr>
+          <w:lang w:val="en-US"/>
+        </w:rPr>
         <w:t>Memcached</w:t>
       </w:r>
       <w:r>
-        <w:br/>
+        <w:rPr>
+          <w:lang w:val="en-US"/>
+        </w:rPr>
+        <w:br/>
+      </w:r>
+      <w:r>
+        <w:rPr>
+          <w:lang w:val="en-US"/>
+        </w:rPr>
         <w:t>Amazon Redshift</w:t>
       </w:r>
       <w:r>
-        <w:br/>
-        <w:t>Amazon RDS/Aurora</w:t>
-      </w:r>
-      <w:r>
-        <w:br/>
-        <w:t>Google BigQuer</w:t>
-      </w:r>
-      <w:r>
-        <w:br/>
-      </w:r>
-    </w:p>
-    <w:p>
-      <w:r>
+        <w:rPr>
+          <w:lang w:val="en-US"/>
+        </w:rPr>
+        <w:br/>
+      </w:r>
+      <w:r>
+        <w:rPr>
+          <w:lang w:val="en-US"/>
+        </w:rPr>
+        <w:t>Amazon</w:t>
+      </w:r>
+      <w:r>
+        <w:rPr>
+          <w:lang w:val="en-US"/>
+        </w:rPr>
+        <w:br/>
+      </w:r>
+      <w:r>
+        <w:rPr>
+          <w:lang w:val="en-US"/>
+        </w:rPr>
+        <w:t>RDS/Aurora</w:t>
+      </w:r>
+      <w:r>
+        <w:rPr>
+          <w:lang w:val="en-US"/>
+        </w:rPr>
+        <w:br/>
+      </w:r>
+      <w:r>
+        <w:rPr>
+          <w:lang w:val="en-US"/>
+        </w:rPr>
+        <w:t xml:space="preserve">Google </w:t>
+      </w:r>
+      <w:proofErr w:type="spellStart"/>
+      <w:r>
+        <w:rPr>
+          <w:lang w:val="en-US"/>
+        </w:rPr>
+        <w:t>BigQuery</w:t>
+      </w:r>
+      <w:proofErr w:type="spellEnd"/>
+      <w:r>
+        <w:rPr>
+          <w:lang w:val="en-US"/>
+        </w:rPr>
+        <w:br/>
+      </w:r>
+      <w:r>
+        <w:rPr>
+          <w:lang w:val="en-US"/>
+        </w:rPr>
+        <w:t>Microsoft Azure</w:t>
+      </w:r>
+      <w:r>
+        <w:rPr>
+          <w:lang w:val="en-US"/>
+        </w:rPr>
+        <w:br/>
+      </w:r>
+    </w:p>
+    <w:p>
+      <w:pPr>
+        <w:rPr>
+          <w:lang w:val="en-US"/>
+        </w:rPr>
+      </w:pPr>
+    </w:p>
+    <w:p>
+      <w:pPr>
+        <w:rPr>
+          <w:lang w:val="en-US"/>
+        </w:rPr>
+      </w:pPr>
+      <w:r>
+        <w:rPr>
+          <w:lang w:val="en-US"/>
+        </w:rPr>
         <w:t>Which development environment(s) do you use regularly? Please check all that apply.</w:t>
       </w:r>
-    </w:p>
-    <w:p>
-      <w:r>
+      <w:bookmarkStart w:id="0" w:name="_GoBack"/>
+      <w:r>
+        <w:rPr>
+          <w:b/>
+          <w:lang w:val="en-US"/>
+        </w:rPr>
+        <w:t xml:space="preserve"> (Uses from 2018 survey)</w:t>
+      </w:r>
+      <w:bookmarkEnd w:id="0"/>
+    </w:p>
+    <w:p>
+      <w:pPr>
+        <w:rPr>
+          <w:lang w:val="en-US"/>
+        </w:rPr>
+      </w:pPr>
+      <w:r>
+        <w:rPr>
+          <w:lang w:val="en-US"/>
+        </w:rPr>
         <w:t xml:space="preserve">Android Studio </w:t>
       </w:r>
       <w:r>
-        <w:br/>
-      </w:r>
-      <w:r>
+        <w:rPr>
+          <w:lang w:val="en-US"/>
+        </w:rPr>
+        <w:br/>
         <w:t xml:space="preserve">Atom </w:t>
       </w:r>
       <w:r>
-        <w:br/>
-      </w:r>
-      <w:r>
+        <w:rPr>
+          <w:lang w:val="en-US"/>
+        </w:rPr>
+        <w:br/>
         <w:t xml:space="preserve">Coda </w:t>
       </w:r>
       <w:r>
-        <w:br/>
-      </w:r>
-      <w:r>
+        <w:rPr>
+          <w:lang w:val="en-US"/>
+        </w:rPr>
+        <w:br/>
         <w:t xml:space="preserve">Eclipse </w:t>
       </w:r>
       <w:r>
-        <w:br/>
-      </w:r>
-      <w:r>
+        <w:rPr>
+          <w:lang w:val="en-US"/>
+        </w:rPr>
+        <w:br/>
         <w:t xml:space="preserve">Emacs </w:t>
       </w:r>
       <w:r>
-        <w:br/>
-      </w:r>
-      <w:r>
+        <w:rPr>
+          <w:lang w:val="en-US"/>
+        </w:rPr>
+        <w:br/>
         <w:t xml:space="preserve">IntelliJ </w:t>
       </w:r>
       <w:r>
-        <w:br/>
-      </w:r>
-      <w:r>
-        <w:t xml:space="preserve">IPython / Jupyter </w:t>
-      </w:r>
-      <w:r>
-        <w:br/>
-      </w:r>
-      <w:r>
+        <w:rPr>
+          <w:lang w:val="en-US"/>
+        </w:rPr>
+        <w:br/>
+      </w:r>
+      <w:proofErr w:type="spellStart"/>
+      <w:r>
+        <w:rPr>
+          <w:lang w:val="en-US"/>
+        </w:rPr>
+        <w:t>IPython</w:t>
+      </w:r>
+      <w:proofErr w:type="spellEnd"/>
+      <w:r>
+        <w:rPr>
+          <w:lang w:val="en-US"/>
+        </w:rPr>
+        <w:t xml:space="preserve"> / </w:t>
+      </w:r>
+      <w:proofErr w:type="spellStart"/>
+      <w:r>
+        <w:rPr>
+          <w:lang w:val="en-US"/>
+        </w:rPr>
+        <w:t>Jupyter</w:t>
+      </w:r>
+      <w:proofErr w:type="spellEnd"/>
+      <w:r>
+        <w:rPr>
+          <w:lang w:val="en-US"/>
+        </w:rPr>
+        <w:t xml:space="preserve"> </w:t>
+      </w:r>
+      <w:r>
+        <w:rPr>
+          <w:lang w:val="en-US"/>
+        </w:rPr>
+        <w:br/>
         <w:t xml:space="preserve">Komodo </w:t>
       </w:r>
       <w:r>
-        <w:br/>
-      </w:r>
-      <w:r>
+        <w:rPr>
+          <w:lang w:val="en-US"/>
+        </w:rPr>
+        <w:br/>
         <w:t xml:space="preserve">Light Table </w:t>
       </w:r>
       <w:r>
-        <w:br/>
-      </w:r>
-      <w:r>
+        <w:rPr>
+          <w:lang w:val="en-US"/>
+        </w:rPr>
+        <w:br/>
         <w:t xml:space="preserve">NetBeans </w:t>
       </w:r>
       <w:r>
-        <w:br/>
-      </w:r>
-      <w:r>
+        <w:rPr>
+          <w:lang w:val="en-US"/>
+        </w:rPr>
+        <w:br/>
         <w:t xml:space="preserve">Notepad++ </w:t>
       </w:r>
       <w:r>
-        <w:br/>
-      </w:r>
-      <w:r>
-        <w:t xml:space="preserve">PHPStorm </w:t>
-      </w:r>
-      <w:r>
-        <w:br/>
-      </w:r>
-      <w:r>
+        <w:rPr>
+          <w:lang w:val="en-US"/>
+        </w:rPr>
+        <w:br/>
+      </w:r>
+      <w:proofErr w:type="spellStart"/>
+      <w:r>
+        <w:rPr>
+          <w:lang w:val="en-US"/>
+        </w:rPr>
+        <w:t>PHPStorm</w:t>
+      </w:r>
+      <w:proofErr w:type="spellEnd"/>
+      <w:r>
+        <w:rPr>
+          <w:lang w:val="en-US"/>
+        </w:rPr>
+        <w:t xml:space="preserve"> </w:t>
+      </w:r>
+      <w:r>
+        <w:rPr>
+          <w:lang w:val="en-US"/>
+        </w:rPr>
+        <w:br/>
         <w:t xml:space="preserve">PyCharm </w:t>
       </w:r>
       <w:r>
-        <w:br/>
-      </w:r>
-      <w:r>
+        <w:rPr>
+          <w:lang w:val="en-US"/>
+        </w:rPr>
+        <w:br/>
         <w:t xml:space="preserve">RStudio </w:t>
       </w:r>
       <w:r>
-        <w:br/>
-      </w:r>
-      <w:r>
-        <w:t xml:space="preserve">RubyMine </w:t>
-      </w:r>
-      <w:r>
-        <w:br/>
-      </w:r>
-      <w:r>
+        <w:rPr>
+          <w:lang w:val="en-US"/>
+        </w:rPr>
+        <w:br/>
+      </w:r>
+      <w:proofErr w:type="spellStart"/>
+      <w:r>
+        <w:rPr>
+          <w:lang w:val="en-US"/>
+        </w:rPr>
+        <w:t>RubyMine</w:t>
+      </w:r>
+      <w:proofErr w:type="spellEnd"/>
+      <w:r>
+        <w:rPr>
+          <w:lang w:val="en-US"/>
+        </w:rPr>
+        <w:t xml:space="preserve"> </w:t>
+      </w:r>
+      <w:r>
+        <w:rPr>
+          <w:lang w:val="en-US"/>
+        </w:rPr>
+        <w:br/>
         <w:t xml:space="preserve">Sublime Text </w:t>
       </w:r>
       <w:r>
-        <w:br/>
-      </w:r>
-      <w:r>
+        <w:rPr>
+          <w:lang w:val="en-US"/>
+        </w:rPr>
+        <w:br/>
+      </w:r>
+      <w:proofErr w:type="spellStart"/>
+      <w:r>
+        <w:rPr>
+          <w:lang w:val="en-US"/>
+        </w:rPr>
         <w:lastRenderedPageBreak/>
-        <w:t xml:space="preserve">TextMate </w:t>
-      </w:r>
-      <w:r>
-        <w:br/>
-      </w:r>
-      <w:r>
+        <w:t>TextMate</w:t>
+      </w:r>
+      <w:proofErr w:type="spellEnd"/>
+      <w:r>
+        <w:rPr>
+          <w:lang w:val="en-US"/>
+        </w:rPr>
+        <w:t xml:space="preserve"> </w:t>
+      </w:r>
+      <w:r>
+        <w:rPr>
+          <w:lang w:val="en-US"/>
+        </w:rPr>
+        <w:br/>
         <w:t xml:space="preserve">Vim </w:t>
       </w:r>
       <w:r>
-        <w:br/>
-      </w:r>
-      <w:r>
+        <w:rPr>
+          <w:lang w:val="en-US"/>
+        </w:rPr>
+        <w:br/>
         <w:t xml:space="preserve">Visual Studio </w:t>
       </w:r>
       <w:r>
-        <w:br/>
-      </w:r>
-      <w:r>
+        <w:rPr>
+          <w:lang w:val="en-US"/>
+        </w:rPr>
+        <w:br/>
         <w:t xml:space="preserve">Visual Studio Code </w:t>
       </w:r>
       <w:r>
-        <w:br/>
-      </w:r>
-      <w:r>
-        <w:t>XCode Zend</w:t>
+        <w:rPr>
+          <w:lang w:val="en-US"/>
+        </w:rPr>
+        <w:br/>
+        <w:t>XCode</w:t>
+      </w:r>
+      <w:r>
+        <w:rPr>
+          <w:lang w:val="en-US"/>
+        </w:rPr>
+        <w:br/>
+      </w:r>
+      <w:r>
+        <w:rPr>
+          <w:lang w:val="en-US"/>
+        </w:rPr>
+        <w:t>Zend</w:t>
       </w:r>
     </w:p>
     <w:sectPr>
@@ -503,7 +1695,7 @@
 </file>
 
 <file path=word/styles.xml><?xml version="1.0" encoding="utf-8"?>
-<w:styles xmlns:mc="http://schemas.openxmlformats.org/markup-compatibility/2006" xmlns:r="http://schemas.openxmlformats.org/officeDocument/2006/relationships" xmlns:w="http://schemas.openxmlformats.org/wordprocessingml/2006/main" xmlns:w14="http://schemas.microsoft.com/office/word/2010/wordml" xmlns:w15="http://schemas.microsoft.com/office/word/2012/wordml" xmlns:w16se="http://schemas.microsoft.com/office/word/2015/wordml/symex" mc:Ignorable="w14 w15 w16se">
+<w:styles xmlns:mc="http://schemas.openxmlformats.org/markup-compatibility/2006" xmlns:r="http://schemas.openxmlformats.org/officeDocument/2006/relationships" xmlns:w="http://schemas.openxmlformats.org/wordprocessingml/2006/main" xmlns:w14="http://schemas.microsoft.com/office/word/2010/wordml" xmlns:w15="http://schemas.microsoft.com/office/word/2012/wordml" xmlns:w16cid="http://schemas.microsoft.com/office/word/2016/wordml/cid" xmlns:w16se="http://schemas.microsoft.com/office/word/2015/wordml/symex" mc:Ignorable="w14 w15 w16se w16cid">
   <w:docDefaults>
     <w:rPrDefault>
       <w:rPr>
@@ -519,7 +1711,7 @@
       </w:pPr>
     </w:pPrDefault>
   </w:docDefaults>
-  <w:latentStyles w:defLockedState="0" w:defUIPriority="99" w:defSemiHidden="0" w:defUnhideWhenUsed="0" w:defQFormat="0" w:count="371">
+  <w:latentStyles w:defLockedState="0" w:defUIPriority="99" w:defSemiHidden="0" w:defUnhideWhenUsed="0" w:defQFormat="0" w:count="375">
     <w:lsdException w:name="Normal" w:uiPriority="0" w:qFormat="1"/>
     <w:lsdException w:name="heading 1" w:uiPriority="9" w:qFormat="1"/>
     <w:lsdException w:name="heading 2" w:semiHidden="1" w:uiPriority="9" w:unhideWhenUsed="1" w:qFormat="1"/>
@@ -625,7 +1817,6 @@
     <w:lsdException w:name="HTML Sample" w:semiHidden="1" w:unhideWhenUsed="1"/>
     <w:lsdException w:name="HTML Typewriter" w:semiHidden="1" w:unhideWhenUsed="1"/>
     <w:lsdException w:name="HTML Variable" w:semiHidden="1" w:unhideWhenUsed="1"/>
-    <w:lsdException w:name="Normal Table" w:semiHidden="1" w:unhideWhenUsed="1"/>
     <w:lsdException w:name="annotation subject" w:semiHidden="1" w:unhideWhenUsed="1"/>
     <w:lsdException w:name="No List" w:semiHidden="1" w:unhideWhenUsed="1"/>
     <w:lsdException w:name="Outline List 1" w:semiHidden="1" w:unhideWhenUsed="1"/>
@@ -669,10 +1860,8 @@
     <w:lsdException w:name="Table Elegant" w:semiHidden="1" w:unhideWhenUsed="1"/>
     <w:lsdException w:name="Table Professional" w:semiHidden="1" w:unhideWhenUsed="1"/>
     <w:lsdException w:name="Table Subtle 1" w:semiHidden="1" w:unhideWhenUsed="1"/>
-    <w:lsdException w:name="Table Subtle 2" w:semiHidden="1" w:unhideWhenUsed="1"/>
     <w:lsdException w:name="Table Web 1" w:semiHidden="1" w:unhideWhenUsed="1"/>
     <w:lsdException w:name="Table Web 2" w:semiHidden="1" w:unhideWhenUsed="1"/>
-    <w:lsdException w:name="Table Web 3" w:semiHidden="1" w:unhideWhenUsed="1"/>
     <w:lsdException w:name="Balloon Text" w:semiHidden="1" w:unhideWhenUsed="1"/>
     <w:lsdException w:name="Table Grid" w:uiPriority="39"/>
     <w:lsdException w:name="Table Theme" w:semiHidden="1" w:unhideWhenUsed="1"/>
@@ -891,18 +2080,22 @@
     <w:lsdException w:name="List Table 5 Dark Accent 6" w:uiPriority="50"/>
     <w:lsdException w:name="List Table 6 Colorful Accent 6" w:uiPriority="51"/>
     <w:lsdException w:name="List Table 7 Colorful Accent 6" w:uiPriority="52"/>
+    <w:lsdException w:name="Mention" w:semiHidden="1" w:unhideWhenUsed="1"/>
+    <w:lsdException w:name="Smart Hyperlink" w:semiHidden="1" w:unhideWhenUsed="1"/>
+    <w:lsdException w:name="Hashtag" w:semiHidden="1" w:unhideWhenUsed="1"/>
+    <w:lsdException w:name="Unresolved Mention" w:semiHidden="1" w:unhideWhenUsed="1"/>
   </w:latentStyles>
-  <w:style w:type="paragraph" w:default="1" w:styleId="Standaard">
+  <w:style w:type="paragraph" w:default="1" w:styleId="Normal">
     <w:name w:val="Normal"/>
     <w:qFormat/>
   </w:style>
-  <w:style w:type="character" w:default="1" w:styleId="Standaardalinea-lettertype">
+  <w:style w:type="character" w:default="1" w:styleId="DefaultParagraphFont">
     <w:name w:val="Default Paragraph Font"/>
     <w:uiPriority w:val="1"/>
     <w:semiHidden/>
     <w:unhideWhenUsed/>
   </w:style>
-  <w:style w:type="table" w:default="1" w:styleId="Standaardtabel">
+  <w:style w:type="table" w:default="1" w:styleId="TableNormal">
     <w:name w:val="Normal Table"/>
     <w:uiPriority w:val="99"/>
     <w:semiHidden/>
@@ -917,11 +2110,16 @@
       </w:tblCellMar>
     </w:tblPr>
   </w:style>
-  <w:style w:type="numbering" w:default="1" w:styleId="Geenlijst">
+  <w:style w:type="numbering" w:default="1" w:styleId="NoList">
     <w:name w:val="No List"/>
     <w:uiPriority w:val="99"/>
     <w:semiHidden/>
     <w:unhideWhenUsed/>
+  </w:style>
+  <w:style w:type="character" w:customStyle="1" w:styleId="tl8wme">
+    <w:name w:val="tl8wme"/>
+    <w:basedOn w:val="DefaultParagraphFont"/>
+    <w:rsid w:val="00F61C04"/>
   </w:style>
 </w:styles>
 </file>

</xml_diff>